<commit_message>
added net id to file names, and updated question 3
</commit_message>
<xml_diff>
--- a/HW 1/HW1_pa2.docx
+++ b/HW 1/HW1_pa2.docx
@@ -2559,11 +2559,19 @@
           <w:rFonts w:ascii="CMU Bright" w:hAnsi="CMU Bright" w:cs="CMU Bright"/>
         </w:rPr>
       </w:pPr>
-      <w:r>
-        <w:rPr>
-          <w:rFonts w:ascii="CMU Bright" w:hAnsi="CMU Bright" w:cs="CMU Bright"/>
-        </w:rPr>
-        <w:t xml:space="preserve">KL(CBL || CML): </w:t>
+      <w:proofErr w:type="gramStart"/>
+      <w:r>
+        <w:rPr>
+          <w:rFonts w:ascii="CMU Bright" w:hAnsi="CMU Bright" w:cs="CMU Bright"/>
+        </w:rPr>
+        <w:t>KL(</w:t>
+      </w:r>
+      <w:proofErr w:type="gramEnd"/>
+      <w:r>
+        <w:rPr>
+          <w:rFonts w:ascii="CMU Bright" w:hAnsi="CMU Bright" w:cs="CMU Bright"/>
+        </w:rPr>
+        <w:t xml:space="preserve">CBL || CML): </w:t>
       </w:r>
       <w:r>
         <w:rPr>
@@ -3273,10 +3281,10 @@
           <w:szCs w:val="24"/>
         </w:rPr>
         <w:drawing>
-          <wp:inline distT="0" distB="0" distL="0" distR="0" wp14:anchorId="600D385D" wp14:editId="7EDF261F">
-            <wp:extent cx="5279666" cy="3060627"/>
-            <wp:effectExtent l="0" t="0" r="0" b="6985"/>
-            <wp:docPr id="15" name="Picture 15"/>
+          <wp:inline distT="0" distB="0" distL="0" distR="0" wp14:anchorId="7E496A76" wp14:editId="67717205">
+            <wp:extent cx="4094922" cy="3755059"/>
+            <wp:effectExtent l="0" t="0" r="1270" b="0"/>
+            <wp:docPr id="20" name="Picture 20"/>
             <wp:cNvGraphicFramePr>
               <a:graphicFrameLocks xmlns:a="http://schemas.openxmlformats.org/drawingml/2006/main" noChangeAspect="1"/>
             </wp:cNvGraphicFramePr>
@@ -3296,7 +3304,7 @@
                   <pic:spPr>
                     <a:xfrm>
                       <a:off x="0" y="0"/>
-                      <a:ext cx="5288355" cy="3065664"/>
+                      <a:ext cx="4102638" cy="3762134"/>
                     </a:xfrm>
                     <a:prstGeom prst="rect">
                       <a:avLst/>
@@ -3307,6 +3315,16 @@
             </a:graphic>
           </wp:inline>
         </w:drawing>
+      </w:r>
+      <w:r>
+        <w:rPr>
+          <w:rFonts w:ascii="CMU Bright" w:hAnsi="CMU Bright" w:cs="CMU Bright"/>
+          <w:b/>
+          <w:bCs/>
+          <w:sz w:val="24"/>
+          <w:szCs w:val="24"/>
+        </w:rPr>
+        <w:t xml:space="preserve"> </w:t>
       </w:r>
     </w:p>
     <w:p>

</xml_diff>

<commit_message>
adding HW2, did question 1a
</commit_message>
<xml_diff>
--- a/HW 1/HW1_pa2.docx
+++ b/HW 1/HW1_pa2.docx
@@ -2526,7 +2526,31 @@
         <w:rPr>
           <w:rFonts w:ascii="CMU Bright" w:hAnsi="CMU Bright" w:cs="CMU Bright"/>
         </w:rPr>
-        <w:t xml:space="preserve"> 0.149377 -&gt; 14.94%</w:t>
+        <w:t xml:space="preserve"> 0.</w:t>
+      </w:r>
+      <w:r>
+        <w:rPr>
+          <w:rFonts w:ascii="CMU Bright" w:hAnsi="CMU Bright" w:cs="CMU Bright"/>
+        </w:rPr>
+        <w:t>207</w:t>
+      </w:r>
+      <w:r>
+        <w:rPr>
+          <w:rFonts w:ascii="CMU Bright" w:hAnsi="CMU Bright" w:cs="CMU Bright"/>
+        </w:rPr>
+        <w:t xml:space="preserve"> -&gt; </w:t>
+      </w:r>
+      <w:r>
+        <w:rPr>
+          <w:rFonts w:ascii="CMU Bright" w:hAnsi="CMU Bright" w:cs="CMU Bright"/>
+        </w:rPr>
+        <w:t>20.7</w:t>
+      </w:r>
+      <w:r>
+        <w:rPr>
+          <w:rFonts w:ascii="CMU Bright" w:hAnsi="CMU Bright" w:cs="CMU Bright"/>
+        </w:rPr>
+        <w:t>%</w:t>
       </w:r>
       <w:r>
         <w:rPr>
@@ -2542,25 +2566,41 @@
           <w:rFonts w:ascii="CMU Bright" w:hAnsi="CMU Bright" w:cs="CMU Bright"/>
         </w:rPr>
       </w:pPr>
-      <w:proofErr w:type="gramStart"/>
-      <w:r>
-        <w:rPr>
-          <w:rFonts w:ascii="CMU Bright" w:hAnsi="CMU Bright" w:cs="CMU Bright"/>
-        </w:rPr>
-        <w:t>KL(</w:t>
-      </w:r>
-      <w:proofErr w:type="gramEnd"/>
-      <w:r>
-        <w:rPr>
-          <w:rFonts w:ascii="CMU Bright" w:hAnsi="CMU Bright" w:cs="CMU Bright"/>
-        </w:rPr>
-        <w:t xml:space="preserve">CBL || CML): </w:t>
-      </w:r>
-      <w:r>
-        <w:rPr>
-          <w:rFonts w:ascii="CMU Bright" w:hAnsi="CMU Bright" w:cs="CMU Bright"/>
-        </w:rPr>
-        <w:t>0.16565 -&gt; 16.57%</w:t>
+      <w:r>
+        <w:rPr>
+          <w:rFonts w:ascii="CMU Bright" w:hAnsi="CMU Bright" w:cs="CMU Bright"/>
+        </w:rPr>
+        <w:t xml:space="preserve">KL(CBL || CML): </w:t>
+      </w:r>
+      <w:r>
+        <w:rPr>
+          <w:rFonts w:ascii="CMU Bright" w:hAnsi="CMU Bright" w:cs="CMU Bright"/>
+        </w:rPr>
+        <w:t>0.</w:t>
+      </w:r>
+      <w:r>
+        <w:rPr>
+          <w:rFonts w:ascii="CMU Bright" w:hAnsi="CMU Bright" w:cs="CMU Bright"/>
+        </w:rPr>
+        <w:t>2294</w:t>
+      </w:r>
+      <w:r>
+        <w:rPr>
+          <w:rFonts w:ascii="CMU Bright" w:hAnsi="CMU Bright" w:cs="CMU Bright"/>
+        </w:rPr>
+        <w:t xml:space="preserve"> -&gt; </w:t>
+      </w:r>
+      <w:r>
+        <w:rPr>
+          <w:rFonts w:ascii="CMU Bright" w:hAnsi="CMU Bright" w:cs="CMU Bright"/>
+        </w:rPr>
+        <w:t>22.94</w:t>
+      </w:r>
+      <w:r>
+        <w:rPr>
+          <w:rFonts w:ascii="CMU Bright" w:hAnsi="CMU Bright" w:cs="CMU Bright"/>
+        </w:rPr>
+        <w:t>%</w:t>
       </w:r>
     </w:p>
     <w:p>
@@ -3261,6 +3301,7 @@
           <w:rFonts w:ascii="CMU Bright" w:hAnsi="CMU Bright" w:cs="CMU Bright"/>
           <w:b/>
           <w:bCs/>
+          <w:noProof/>
           <w:sz w:val="24"/>
           <w:szCs w:val="24"/>
         </w:rPr>
@@ -3342,6 +3383,7 @@
       <w:r>
         <w:rPr>
           <w:rFonts w:ascii="CMU Bright" w:hAnsi="CMU Bright" w:cs="CMU Bright"/>
+          <w:noProof/>
         </w:rPr>
         <w:drawing>
           <wp:inline distT="0" distB="0" distL="0" distR="0" wp14:anchorId="615CD16F" wp14:editId="40DB675E">

</xml_diff>